<commit_message>
Update FA19-BSE-075, 065, 047, 025.docx
</commit_message>
<xml_diff>
--- a/FA19-BSE-075, 065, 047, 025.docx
+++ b/FA19-BSE-075, 065, 047, 025.docx
@@ -420,21 +420,7 @@
           <w:sz w:val="28"/>
         </w:rPr>
         <w:tab/>
-        <w:t>(</w:t>
-      </w:r>
-      <w:r>
-        <w:rPr>
-          <w:rFonts w:ascii="Times New Roman" w:hAnsi="Times New Roman" w:cs="Times New Roman"/>
-          <w:sz w:val="28"/>
-        </w:rPr>
-        <w:t>FA19-BSE-</w:t>
-      </w:r>
-      <w:r>
-        <w:rPr>
-          <w:rFonts w:ascii="Times New Roman" w:hAnsi="Times New Roman" w:cs="Times New Roman"/>
-          <w:sz w:val="28"/>
-        </w:rPr>
-        <w:t>025)</w:t>
+        <w:t>(FA19-BSE-025)</w:t>
       </w:r>
     </w:p>
     <w:p>
@@ -1207,21 +1193,409 @@
       <w:pPr>
         <w:pStyle w:val="ListParagraph"/>
         <w:rPr>
+          <w:rFonts w:cstheme="minorHAnsi"/>
+          <w:sz w:val="32"/>
+          <w:szCs w:val="32"/>
+        </w:rPr>
+      </w:pPr>
+    </w:p>
+    <w:p>
+      <w:pPr>
+        <w:pStyle w:val="ListParagraph"/>
+        <w:numPr>
+          <w:ilvl w:val="0"/>
+          <w:numId w:val="20"/>
+        </w:numPr>
+        <w:rPr>
+          <w:rFonts w:ascii="Times New Roman" w:hAnsi="Times New Roman" w:cs="Times New Roman"/>
+          <w:sz w:val="24"/>
+          <w:szCs w:val="24"/>
+        </w:rPr>
+      </w:pPr>
+      <w:r>
+        <w:rPr>
+          <w:rFonts w:ascii="Times New Roman" w:hAnsi="Times New Roman" w:cs="Times New Roman"/>
+          <w:sz w:val="24"/>
+          <w:szCs w:val="24"/>
+        </w:rPr>
+        <w:t>Keybinding conflicts</w:t>
+      </w:r>
+    </w:p>
+    <w:p>
+      <w:pPr>
+        <w:pStyle w:val="ListParagraph"/>
+        <w:numPr>
+          <w:ilvl w:val="0"/>
+          <w:numId w:val="20"/>
+        </w:numPr>
+        <w:rPr>
+          <w:rFonts w:ascii="Times New Roman" w:hAnsi="Times New Roman" w:cs="Times New Roman"/>
+          <w:sz w:val="24"/>
+          <w:szCs w:val="24"/>
+        </w:rPr>
+      </w:pPr>
+      <w:r>
+        <w:rPr>
+          <w:rFonts w:ascii="Times New Roman" w:hAnsi="Times New Roman" w:cs="Times New Roman"/>
+          <w:sz w:val="24"/>
+          <w:szCs w:val="24"/>
+        </w:rPr>
+        <w:t>Unused value of local variable</w:t>
+      </w:r>
+    </w:p>
+    <w:p>
+      <w:pPr>
+        <w:pStyle w:val="ListParagraph"/>
+        <w:numPr>
+          <w:ilvl w:val="0"/>
+          <w:numId w:val="20"/>
+        </w:numPr>
+        <w:rPr>
+          <w:rFonts w:ascii="Times New Roman" w:hAnsi="Times New Roman" w:cs="Times New Roman"/>
+          <w:sz w:val="24"/>
+          <w:szCs w:val="24"/>
+        </w:rPr>
+      </w:pPr>
+      <w:r>
+        <w:rPr>
+          <w:rFonts w:ascii="Times New Roman" w:hAnsi="Times New Roman" w:cs="Times New Roman"/>
+          <w:sz w:val="24"/>
+          <w:szCs w:val="24"/>
+        </w:rPr>
+        <w:t>Unsafe HTTP transport</w:t>
+      </w:r>
+    </w:p>
+    <w:p>
+      <w:pPr>
+        <w:pStyle w:val="ListParagraph"/>
+        <w:rPr>
+          <w:rFonts w:ascii="Times New Roman" w:hAnsi="Times New Roman" w:cs="Times New Roman"/>
+          <w:sz w:val="24"/>
+          <w:szCs w:val="24"/>
+        </w:rPr>
+      </w:pPr>
+    </w:p>
+    <w:p>
+      <w:pPr>
+        <w:pStyle w:val="ListParagraph"/>
+        <w:jc w:val="center"/>
+        <w:rPr>
+          <w:rFonts w:ascii="Times New Roman" w:hAnsi="Times New Roman" w:cs="Times New Roman"/>
+          <w:sz w:val="24"/>
+          <w:szCs w:val="24"/>
+        </w:rPr>
+      </w:pPr>
+      <w:r>
+        <w:rPr>
+          <w:rFonts w:cstheme="minorHAnsi"/>
+          <w:b/>
+          <w:noProof/>
+          <w:sz w:val="32"/>
+          <w:szCs w:val="32"/>
+        </w:rPr>
+        <w:drawing>
+          <wp:inline distT="0" distB="0" distL="0" distR="0" wp14:anchorId="744CCEF2" wp14:editId="348ECC75">
+            <wp:extent cx="4541520" cy="2554606"/>
+            <wp:effectExtent l="0" t="0" r="0" b="0"/>
+            <wp:docPr id="4" name="Picture 4"/>
+            <wp:cNvGraphicFramePr>
+              <a:graphicFrameLocks xmlns:a="http://schemas.openxmlformats.org/drawingml/2006/main" noChangeAspect="1"/>
+            </wp:cNvGraphicFramePr>
+            <a:graphic xmlns:a="http://schemas.openxmlformats.org/drawingml/2006/main">
+              <a:graphicData uri="http://schemas.openxmlformats.org/drawingml/2006/picture">
+                <pic:pic xmlns:pic="http://schemas.openxmlformats.org/drawingml/2006/picture">
+                  <pic:nvPicPr>
+                    <pic:cNvPr id="4" name="WhatsApp Image 2022-10-02 at 11.02.51 PM (3).jpeg"/>
+                    <pic:cNvPicPr/>
+                  </pic:nvPicPr>
+                  <pic:blipFill>
+                    <a:blip r:embed="rId9" cstate="print">
+                      <a:extLst>
+                        <a:ext uri="{28A0092B-C50C-407E-A947-70E740481C1C}">
+                          <a14:useLocalDpi xmlns:a14="http://schemas.microsoft.com/office/drawing/2010/main" val="0"/>
+                        </a:ext>
+                      </a:extLst>
+                    </a:blip>
+                    <a:stretch>
+                      <a:fillRect/>
+                    </a:stretch>
+                  </pic:blipFill>
+                  <pic:spPr>
+                    <a:xfrm>
+                      <a:off x="0" y="0"/>
+                      <a:ext cx="4568843" cy="2569975"/>
+                    </a:xfrm>
+                    <a:prstGeom prst="rect">
+                      <a:avLst/>
+                    </a:prstGeom>
+                  </pic:spPr>
+                </pic:pic>
+              </a:graphicData>
+            </a:graphic>
+          </wp:inline>
+        </w:drawing>
+      </w:r>
+    </w:p>
+    <w:p>
+      <w:pPr>
+        <w:pStyle w:val="ListParagraph"/>
+        <w:rPr>
+          <w:rFonts w:ascii="Times New Roman" w:hAnsi="Times New Roman" w:cs="Times New Roman"/>
+          <w:sz w:val="24"/>
+          <w:szCs w:val="24"/>
+        </w:rPr>
+      </w:pPr>
+    </w:p>
+    <w:p>
+      <w:pPr>
+        <w:pStyle w:val="ListParagraph"/>
+        <w:jc w:val="center"/>
+        <w:rPr>
+          <w:rFonts w:ascii="Times New Roman" w:hAnsi="Times New Roman" w:cs="Times New Roman"/>
+          <w:sz w:val="24"/>
+          <w:szCs w:val="24"/>
+        </w:rPr>
+      </w:pPr>
+      <w:r>
+        <w:rPr>
+          <w:rFonts w:cstheme="minorHAnsi"/>
+          <w:b/>
+          <w:noProof/>
+          <w:sz w:val="32"/>
+          <w:szCs w:val="32"/>
+        </w:rPr>
+        <w:drawing>
+          <wp:inline distT="0" distB="0" distL="0" distR="0" wp14:anchorId="7759D3FD" wp14:editId="6C2E20EC">
+            <wp:extent cx="4579620" cy="2576036"/>
+            <wp:effectExtent l="0" t="0" r="0" b="0"/>
+            <wp:docPr id="5" name="Picture 5"/>
+            <wp:cNvGraphicFramePr>
+              <a:graphicFrameLocks xmlns:a="http://schemas.openxmlformats.org/drawingml/2006/main" noChangeAspect="1"/>
+            </wp:cNvGraphicFramePr>
+            <a:graphic xmlns:a="http://schemas.openxmlformats.org/drawingml/2006/main">
+              <a:graphicData uri="http://schemas.openxmlformats.org/drawingml/2006/picture">
+                <pic:pic xmlns:pic="http://schemas.openxmlformats.org/drawingml/2006/picture">
+                  <pic:nvPicPr>
+                    <pic:cNvPr id="5" name="WhatsApp Image 2022-10-02 at 11.02.51 PM (2).jpeg"/>
+                    <pic:cNvPicPr/>
+                  </pic:nvPicPr>
+                  <pic:blipFill>
+                    <a:blip r:embed="rId10" cstate="print">
+                      <a:extLst>
+                        <a:ext uri="{28A0092B-C50C-407E-A947-70E740481C1C}">
+                          <a14:useLocalDpi xmlns:a14="http://schemas.microsoft.com/office/drawing/2010/main" val="0"/>
+                        </a:ext>
+                      </a:extLst>
+                    </a:blip>
+                    <a:stretch>
+                      <a:fillRect/>
+                    </a:stretch>
+                  </pic:blipFill>
+                  <pic:spPr>
+                    <a:xfrm>
+                      <a:off x="0" y="0"/>
+                      <a:ext cx="4596290" cy="2585413"/>
+                    </a:xfrm>
+                    <a:prstGeom prst="rect">
+                      <a:avLst/>
+                    </a:prstGeom>
+                  </pic:spPr>
+                </pic:pic>
+              </a:graphicData>
+            </a:graphic>
+          </wp:inline>
+        </w:drawing>
+      </w:r>
+    </w:p>
+    <w:p>
+      <w:pPr>
+        <w:pStyle w:val="ListParagraph"/>
+        <w:jc w:val="center"/>
+        <w:rPr>
+          <w:rFonts w:ascii="Times New Roman" w:hAnsi="Times New Roman" w:cs="Times New Roman"/>
+          <w:sz w:val="24"/>
+          <w:szCs w:val="24"/>
+        </w:rPr>
+      </w:pPr>
+    </w:p>
+    <w:p>
+      <w:pPr>
+        <w:pStyle w:val="ListParagraph"/>
+        <w:rPr>
+          <w:rFonts w:ascii="Times New Roman" w:hAnsi="Times New Roman" w:cs="Times New Roman"/>
+          <w:sz w:val="24"/>
+          <w:szCs w:val="24"/>
+        </w:rPr>
+      </w:pPr>
+    </w:p>
+    <w:p>
+      <w:pPr>
+        <w:pStyle w:val="ListParagraph"/>
+        <w:rPr>
+          <w:rFonts w:ascii="Times New Roman" w:hAnsi="Times New Roman" w:cs="Times New Roman"/>
+          <w:sz w:val="24"/>
+          <w:szCs w:val="24"/>
+        </w:rPr>
+      </w:pPr>
+    </w:p>
+    <w:p>
+      <w:pPr>
+        <w:pStyle w:val="ListParagraph"/>
+        <w:jc w:val="center"/>
+        <w:rPr>
+          <w:rFonts w:cstheme="minorHAnsi"/>
+          <w:b/>
+          <w:sz w:val="32"/>
+          <w:szCs w:val="32"/>
+        </w:rPr>
+      </w:pPr>
+      <w:r>
+        <w:rPr>
+          <w:rFonts w:cstheme="minorHAnsi"/>
+          <w:b/>
+          <w:noProof/>
+          <w:sz w:val="32"/>
+          <w:szCs w:val="32"/>
+        </w:rPr>
+        <w:lastRenderedPageBreak/>
+        <w:drawing>
+          <wp:inline distT="0" distB="0" distL="0" distR="0" wp14:anchorId="30498F61" wp14:editId="09278281">
+            <wp:extent cx="4556760" cy="2563178"/>
+            <wp:effectExtent l="0" t="0" r="0" b="8890"/>
+            <wp:docPr id="7" name="Picture 7"/>
+            <wp:cNvGraphicFramePr>
+              <a:graphicFrameLocks xmlns:a="http://schemas.openxmlformats.org/drawingml/2006/main" noChangeAspect="1"/>
+            </wp:cNvGraphicFramePr>
+            <a:graphic xmlns:a="http://schemas.openxmlformats.org/drawingml/2006/main">
+              <a:graphicData uri="http://schemas.openxmlformats.org/drawingml/2006/picture">
+                <pic:pic xmlns:pic="http://schemas.openxmlformats.org/drawingml/2006/picture">
+                  <pic:nvPicPr>
+                    <pic:cNvPr id="7" name="WhatsApp Image 2022-10-02 at 11.02.51 PM.jpeg"/>
+                    <pic:cNvPicPr/>
+                  </pic:nvPicPr>
+                  <pic:blipFill>
+                    <a:blip r:embed="rId11" cstate="print">
+                      <a:extLst>
+                        <a:ext uri="{28A0092B-C50C-407E-A947-70E740481C1C}">
+                          <a14:useLocalDpi xmlns:a14="http://schemas.microsoft.com/office/drawing/2010/main" val="0"/>
+                        </a:ext>
+                      </a:extLst>
+                    </a:blip>
+                    <a:stretch>
+                      <a:fillRect/>
+                    </a:stretch>
+                  </pic:blipFill>
+                  <pic:spPr>
+                    <a:xfrm>
+                      <a:off x="0" y="0"/>
+                      <a:ext cx="4575324" cy="2573620"/>
+                    </a:xfrm>
+                    <a:prstGeom prst="rect">
+                      <a:avLst/>
+                    </a:prstGeom>
+                  </pic:spPr>
+                </pic:pic>
+              </a:graphicData>
+            </a:graphic>
+          </wp:inline>
+        </w:drawing>
+      </w:r>
+    </w:p>
+    <w:p>
+      <w:pPr>
+        <w:pStyle w:val="ListParagraph"/>
+        <w:jc w:val="center"/>
+        <w:rPr>
+          <w:rFonts w:cstheme="minorHAnsi"/>
+          <w:b/>
+          <w:sz w:val="32"/>
+          <w:szCs w:val="32"/>
+        </w:rPr>
+      </w:pPr>
+    </w:p>
+    <w:p>
+      <w:pPr>
+        <w:pStyle w:val="ListParagraph"/>
+        <w:jc w:val="center"/>
+        <w:rPr>
+          <w:rFonts w:cstheme="minorHAnsi"/>
+          <w:b/>
+          <w:sz w:val="32"/>
+          <w:szCs w:val="32"/>
+        </w:rPr>
+      </w:pPr>
+      <w:r>
+        <w:rPr>
+          <w:rFonts w:cstheme="minorHAnsi"/>
+          <w:b/>
+          <w:noProof/>
+          <w:sz w:val="32"/>
+          <w:szCs w:val="32"/>
+        </w:rPr>
+        <w:drawing>
+          <wp:inline distT="0" distB="0" distL="0" distR="0" wp14:anchorId="6FBE7022" wp14:editId="6E7C6E56">
+            <wp:extent cx="4625340" cy="2601754"/>
+            <wp:effectExtent l="0" t="0" r="3810" b="8255"/>
+            <wp:docPr id="6" name="Picture 6"/>
+            <wp:cNvGraphicFramePr>
+              <a:graphicFrameLocks xmlns:a="http://schemas.openxmlformats.org/drawingml/2006/main" noChangeAspect="1"/>
+            </wp:cNvGraphicFramePr>
+            <a:graphic xmlns:a="http://schemas.openxmlformats.org/drawingml/2006/main">
+              <a:graphicData uri="http://schemas.openxmlformats.org/drawingml/2006/picture">
+                <pic:pic xmlns:pic="http://schemas.openxmlformats.org/drawingml/2006/picture">
+                  <pic:nvPicPr>
+                    <pic:cNvPr id="6" name="WhatsApp Image 2022-10-02 at 11.02.51 PM (1).jpeg"/>
+                    <pic:cNvPicPr/>
+                  </pic:nvPicPr>
+                  <pic:blipFill>
+                    <a:blip r:embed="rId12" cstate="print">
+                      <a:extLst>
+                        <a:ext uri="{28A0092B-C50C-407E-A947-70E740481C1C}">
+                          <a14:useLocalDpi xmlns:a14="http://schemas.microsoft.com/office/drawing/2010/main" val="0"/>
+                        </a:ext>
+                      </a:extLst>
+                    </a:blip>
+                    <a:stretch>
+                      <a:fillRect/>
+                    </a:stretch>
+                  </pic:blipFill>
+                  <pic:spPr>
+                    <a:xfrm>
+                      <a:off x="0" y="0"/>
+                      <a:ext cx="4636288" cy="2607912"/>
+                    </a:xfrm>
+                    <a:prstGeom prst="rect">
+                      <a:avLst/>
+                    </a:prstGeom>
+                  </pic:spPr>
+                </pic:pic>
+              </a:graphicData>
+            </a:graphic>
+          </wp:inline>
+        </w:drawing>
+      </w:r>
+    </w:p>
+    <w:p>
+      <w:pPr>
+        <w:pStyle w:val="ListParagraph"/>
+        <w:rPr>
+          <w:rFonts w:cstheme="minorHAnsi"/>
+          <w:b/>
+          <w:sz w:val="32"/>
+          <w:szCs w:val="32"/>
+        </w:rPr>
+      </w:pPr>
+    </w:p>
+    <w:p>
+      <w:pPr>
+        <w:pStyle w:val="ListParagraph"/>
+        <w:rPr>
           <w:rFonts w:ascii="Times New Roman" w:hAnsi="Times New Roman" w:cs="Times New Roman"/>
           <w:color w:val="000000"/>
           <w:sz w:val="24"/>
           <w:szCs w:val="24"/>
         </w:rPr>
       </w:pPr>
-      <w:r>
-        <w:rPr>
-          <w:rFonts w:ascii="Times New Roman" w:hAnsi="Times New Roman" w:cs="Times New Roman"/>
-          <w:color w:val="000000"/>
-          <w:sz w:val="24"/>
-          <w:szCs w:val="24"/>
-        </w:rPr>
-        <w:t>A</w:t>
-      </w:r>
     </w:p>
     <w:p>
       <w:pPr>
@@ -1258,21 +1632,163 @@
     </w:p>
     <w:p>
       <w:pPr>
-        <w:pStyle w:val="ListParagraph"/>
-        <w:rPr>
-          <w:rFonts w:ascii="Times New Roman" w:hAnsi="Times New Roman" w:cs="Times New Roman"/>
-          <w:sz w:val="24"/>
-          <w:szCs w:val="24"/>
-        </w:rPr>
-      </w:pPr>
-      <w:r>
-        <w:rPr>
-          <w:rFonts w:ascii="Times New Roman" w:hAnsi="Times New Roman" w:cs="Times New Roman"/>
-          <w:sz w:val="24"/>
-          <w:szCs w:val="24"/>
-        </w:rPr>
-        <w:t>A</w:t>
-      </w:r>
+        <w:ind w:left="720"/>
+        <w:rPr>
+          <w:rFonts w:ascii="Times New Roman" w:hAnsi="Times New Roman" w:cs="Times New Roman"/>
+          <w:sz w:val="24"/>
+          <w:szCs w:val="24"/>
+        </w:rPr>
+      </w:pPr>
+      <w:r>
+        <w:rPr>
+          <w:rFonts w:ascii="Times New Roman" w:hAnsi="Times New Roman" w:cs="Times New Roman"/>
+          <w:sz w:val="24"/>
+          <w:szCs w:val="24"/>
+        </w:rPr>
+        <w:t>For the tracking and prioritizing of rules, we would suggest:</w:t>
+      </w:r>
+    </w:p>
+    <w:p>
+      <w:pPr>
+        <w:pStyle w:val="ListParagraph"/>
+        <w:numPr>
+          <w:ilvl w:val="0"/>
+          <w:numId w:val="23"/>
+        </w:numPr>
+        <w:rPr>
+          <w:rFonts w:ascii="Times New Roman" w:hAnsi="Times New Roman" w:cs="Times New Roman"/>
+          <w:sz w:val="24"/>
+          <w:szCs w:val="24"/>
+        </w:rPr>
+      </w:pPr>
+      <w:r>
+        <w:rPr>
+          <w:rFonts w:ascii="Times New Roman" w:hAnsi="Times New Roman" w:cs="Times New Roman"/>
+          <w:sz w:val="24"/>
+          <w:szCs w:val="24"/>
+        </w:rPr>
+        <w:t>One declaration per line</w:t>
+      </w:r>
+    </w:p>
+    <w:p>
+      <w:pPr>
+        <w:pStyle w:val="ListParagraph"/>
+        <w:numPr>
+          <w:ilvl w:val="0"/>
+          <w:numId w:val="23"/>
+        </w:numPr>
+        <w:rPr>
+          <w:rFonts w:ascii="Times New Roman" w:hAnsi="Times New Roman" w:cs="Times New Roman"/>
+          <w:sz w:val="24"/>
+          <w:szCs w:val="24"/>
+        </w:rPr>
+      </w:pPr>
+      <w:r>
+        <w:rPr>
+          <w:rFonts w:ascii="Times New Roman" w:hAnsi="Times New Roman" w:cs="Times New Roman"/>
+          <w:sz w:val="24"/>
+          <w:szCs w:val="24"/>
+        </w:rPr>
+        <w:t>At least one constructor</w:t>
+      </w:r>
+    </w:p>
+    <w:p>
+      <w:pPr>
+        <w:pStyle w:val="ListParagraph"/>
+        <w:numPr>
+          <w:ilvl w:val="0"/>
+          <w:numId w:val="23"/>
+        </w:numPr>
+        <w:rPr>
+          <w:rFonts w:ascii="Times New Roman" w:hAnsi="Times New Roman" w:cs="Times New Roman"/>
+          <w:sz w:val="24"/>
+          <w:szCs w:val="24"/>
+        </w:rPr>
+      </w:pPr>
+      <w:r>
+        <w:rPr>
+          <w:rFonts w:ascii="Times New Roman" w:hAnsi="Times New Roman" w:cs="Times New Roman"/>
+          <w:sz w:val="24"/>
+          <w:szCs w:val="24"/>
+        </w:rPr>
+        <w:t>Avoid dollar signs</w:t>
+      </w:r>
+    </w:p>
+    <w:p>
+      <w:pPr>
+        <w:pStyle w:val="ListParagraph"/>
+        <w:numPr>
+          <w:ilvl w:val="0"/>
+          <w:numId w:val="23"/>
+        </w:numPr>
+        <w:rPr>
+          <w:rFonts w:ascii="Times New Roman" w:hAnsi="Times New Roman" w:cs="Times New Roman"/>
+          <w:sz w:val="24"/>
+          <w:szCs w:val="24"/>
+        </w:rPr>
+      </w:pPr>
+      <w:r>
+        <w:rPr>
+          <w:rFonts w:ascii="Times New Roman" w:hAnsi="Times New Roman" w:cs="Times New Roman"/>
+          <w:sz w:val="24"/>
+          <w:szCs w:val="24"/>
+        </w:rPr>
+        <w:t>Class naming conventions to be followed</w:t>
+      </w:r>
+    </w:p>
+    <w:p>
+      <w:pPr>
+        <w:pStyle w:val="ListParagraph"/>
+        <w:numPr>
+          <w:ilvl w:val="0"/>
+          <w:numId w:val="23"/>
+        </w:numPr>
+        <w:rPr>
+          <w:rFonts w:ascii="Times New Roman" w:hAnsi="Times New Roman" w:cs="Times New Roman"/>
+          <w:sz w:val="24"/>
+          <w:szCs w:val="24"/>
+        </w:rPr>
+      </w:pPr>
+      <w:r>
+        <w:rPr>
+          <w:rFonts w:ascii="Times New Roman" w:hAnsi="Times New Roman" w:cs="Times New Roman"/>
+          <w:sz w:val="24"/>
+          <w:szCs w:val="24"/>
+        </w:rPr>
+        <w:t>Field declarations should be at the start of class</w:t>
+      </w:r>
+    </w:p>
+    <w:p>
+      <w:pPr>
+        <w:pStyle w:val="ListParagraph"/>
+        <w:numPr>
+          <w:ilvl w:val="0"/>
+          <w:numId w:val="23"/>
+        </w:numPr>
+        <w:rPr>
+          <w:rFonts w:ascii="Times New Roman" w:hAnsi="Times New Roman" w:cs="Times New Roman"/>
+          <w:sz w:val="24"/>
+          <w:szCs w:val="24"/>
+        </w:rPr>
+      </w:pPr>
+      <w:r>
+        <w:rPr>
+          <w:rFonts w:ascii="Times New Roman" w:hAnsi="Times New Roman" w:cs="Times New Roman"/>
+          <w:sz w:val="24"/>
+          <w:szCs w:val="24"/>
+        </w:rPr>
+        <w:t>Linguistic naming</w:t>
+      </w:r>
+    </w:p>
+    <w:p>
+      <w:pPr>
+        <w:pStyle w:val="ListParagraph"/>
+        <w:rPr>
+          <w:rFonts w:ascii="Times New Roman" w:hAnsi="Times New Roman" w:cs="Times New Roman"/>
+          <w:sz w:val="24"/>
+          <w:szCs w:val="24"/>
+        </w:rPr>
+      </w:pPr>
     </w:p>
     <w:p>
       <w:pPr>
@@ -1322,8 +1838,87 @@
           <w:sz w:val="24"/>
           <w:szCs w:val="24"/>
         </w:rPr>
-        <w:t>A</w:t>
-      </w:r>
+        <w:t>Due to the following reasons, the code has misinterpreted info, which leads to the unsatisfactory code quality:</w:t>
+      </w:r>
+    </w:p>
+    <w:p>
+      <w:pPr>
+        <w:pStyle w:val="ListParagraph"/>
+        <w:numPr>
+          <w:ilvl w:val="0"/>
+          <w:numId w:val="23"/>
+        </w:numPr>
+        <w:rPr>
+          <w:rFonts w:ascii="Times New Roman" w:hAnsi="Times New Roman" w:cs="Times New Roman"/>
+          <w:b/>
+          <w:sz w:val="24"/>
+          <w:szCs w:val="24"/>
+        </w:rPr>
+      </w:pPr>
+      <w:r>
+        <w:rPr>
+          <w:rFonts w:ascii="Times New Roman" w:hAnsi="Times New Roman" w:cs="Times New Roman"/>
+          <w:sz w:val="24"/>
+          <w:szCs w:val="24"/>
+        </w:rPr>
+        <w:t>Improper use of spaces and brackets is taking extra memory</w:t>
+      </w:r>
+    </w:p>
+    <w:p>
+      <w:pPr>
+        <w:pStyle w:val="ListParagraph"/>
+        <w:numPr>
+          <w:ilvl w:val="0"/>
+          <w:numId w:val="23"/>
+        </w:numPr>
+        <w:rPr>
+          <w:rFonts w:ascii="Times New Roman" w:hAnsi="Times New Roman" w:cs="Times New Roman"/>
+          <w:b/>
+          <w:sz w:val="24"/>
+          <w:szCs w:val="24"/>
+        </w:rPr>
+      </w:pPr>
+      <w:r>
+        <w:rPr>
+          <w:rFonts w:ascii="Times New Roman" w:hAnsi="Times New Roman" w:cs="Times New Roman"/>
+          <w:sz w:val="24"/>
+          <w:szCs w:val="24"/>
+        </w:rPr>
+        <w:t>Declared but unused variables in all over the code</w:t>
+      </w:r>
+    </w:p>
+    <w:p>
+      <w:pPr>
+        <w:pStyle w:val="ListParagraph"/>
+        <w:numPr>
+          <w:ilvl w:val="0"/>
+          <w:numId w:val="23"/>
+        </w:numPr>
+        <w:rPr>
+          <w:rFonts w:ascii="Times New Roman" w:hAnsi="Times New Roman" w:cs="Times New Roman"/>
+          <w:b/>
+          <w:sz w:val="24"/>
+          <w:szCs w:val="24"/>
+        </w:rPr>
+      </w:pPr>
+      <w:r>
+        <w:rPr>
+          <w:rFonts w:ascii="Times New Roman" w:hAnsi="Times New Roman" w:cs="Times New Roman"/>
+          <w:sz w:val="24"/>
+          <w:szCs w:val="24"/>
+        </w:rPr>
+        <w:t xml:space="preserve">Poor indentation </w:t>
+      </w:r>
+    </w:p>
+    <w:p>
+      <w:pPr>
+        <w:pStyle w:val="ListParagraph"/>
+        <w:rPr>
+          <w:rFonts w:ascii="Times New Roman" w:hAnsi="Times New Roman" w:cs="Times New Roman"/>
+          <w:sz w:val="24"/>
+          <w:szCs w:val="24"/>
+        </w:rPr>
+      </w:pPr>
     </w:p>
     <w:p>
       <w:pPr>
@@ -1363,18 +1958,29 @@
         <w:pStyle w:val="ListParagraph"/>
         <w:rPr>
           <w:rFonts w:ascii="Times New Roman" w:hAnsi="Times New Roman" w:cs="Times New Roman"/>
-          <w:sz w:val="24"/>
-          <w:szCs w:val="24"/>
-        </w:rPr>
-      </w:pPr>
-      <w:r>
-        <w:rPr>
-          <w:rFonts w:ascii="Times New Roman" w:hAnsi="Times New Roman" w:cs="Times New Roman"/>
-          <w:sz w:val="24"/>
-          <w:szCs w:val="24"/>
-        </w:rPr>
-        <w:t>A</w:t>
-      </w:r>
+          <w:b/>
+          <w:sz w:val="24"/>
+          <w:szCs w:val="24"/>
+        </w:rPr>
+      </w:pPr>
+      <w:r>
+        <w:rPr>
+          <w:rFonts w:ascii="Times New Roman" w:hAnsi="Times New Roman" w:cs="Times New Roman"/>
+          <w:sz w:val="24"/>
+          <w:szCs w:val="24"/>
+        </w:rPr>
+        <w:t>Change is recommended due to unused variables in the code</w:t>
+      </w:r>
+    </w:p>
+    <w:p>
+      <w:pPr>
+        <w:pStyle w:val="ListParagraph"/>
+        <w:rPr>
+          <w:rFonts w:ascii="Times New Roman" w:hAnsi="Times New Roman" w:cs="Times New Roman"/>
+          <w:sz w:val="24"/>
+          <w:szCs w:val="24"/>
+        </w:rPr>
+      </w:pPr>
     </w:p>
     <w:p>
       <w:pPr>
@@ -1414,20 +2020,336 @@
         <w:pStyle w:val="ListParagraph"/>
         <w:rPr>
           <w:rFonts w:ascii="Times New Roman" w:hAnsi="Times New Roman" w:cs="Times New Roman"/>
-          <w:sz w:val="24"/>
-          <w:szCs w:val="24"/>
-        </w:rPr>
-      </w:pPr>
-      <w:r>
-        <w:rPr>
-          <w:rFonts w:ascii="Times New Roman" w:hAnsi="Times New Roman" w:cs="Times New Roman"/>
-          <w:sz w:val="24"/>
-          <w:szCs w:val="24"/>
-        </w:rPr>
-        <w:t>A</w:t>
-      </w:r>
-      <w:bookmarkStart w:id="0" w:name="_GoBack"/>
-      <w:bookmarkEnd w:id="0"/>
+          <w:noProof/>
+          <w:sz w:val="24"/>
+          <w:szCs w:val="24"/>
+        </w:rPr>
+      </w:pPr>
+      <w:r>
+        <w:rPr>
+          <w:rFonts w:ascii="Times New Roman" w:hAnsi="Times New Roman" w:cs="Times New Roman"/>
+          <w:noProof/>
+          <w:sz w:val="24"/>
+          <w:szCs w:val="24"/>
+        </w:rPr>
+        <w:t>Following screenshots of the abstract tree files of some java codes depict the information about the:</w:t>
+      </w:r>
+    </w:p>
+    <w:p>
+      <w:pPr>
+        <w:pStyle w:val="ListParagraph"/>
+        <w:numPr>
+          <w:ilvl w:val="0"/>
+          <w:numId w:val="23"/>
+        </w:numPr>
+        <w:rPr>
+          <w:rFonts w:ascii="Times New Roman" w:hAnsi="Times New Roman" w:cs="Times New Roman"/>
+          <w:noProof/>
+          <w:sz w:val="24"/>
+          <w:szCs w:val="24"/>
+        </w:rPr>
+      </w:pPr>
+      <w:r>
+        <w:rPr>
+          <w:rFonts w:ascii="Times New Roman" w:hAnsi="Times New Roman" w:cs="Times New Roman"/>
+          <w:noProof/>
+          <w:sz w:val="24"/>
+          <w:szCs w:val="24"/>
+        </w:rPr>
+        <w:t>Starting and ending of each method</w:t>
+      </w:r>
+    </w:p>
+    <w:p>
+      <w:pPr>
+        <w:pStyle w:val="ListParagraph"/>
+        <w:numPr>
+          <w:ilvl w:val="0"/>
+          <w:numId w:val="23"/>
+        </w:numPr>
+        <w:rPr>
+          <w:rFonts w:ascii="Times New Roman" w:hAnsi="Times New Roman" w:cs="Times New Roman"/>
+          <w:noProof/>
+          <w:sz w:val="24"/>
+          <w:szCs w:val="24"/>
+        </w:rPr>
+      </w:pPr>
+      <w:r>
+        <w:rPr>
+          <w:rFonts w:ascii="Times New Roman" w:hAnsi="Times New Roman" w:cs="Times New Roman"/>
+          <w:noProof/>
+          <w:sz w:val="24"/>
+          <w:szCs w:val="24"/>
+        </w:rPr>
+        <w:t>Declaration of variables</w:t>
+      </w:r>
+    </w:p>
+    <w:p>
+      <w:pPr>
+        <w:pStyle w:val="ListParagraph"/>
+        <w:numPr>
+          <w:ilvl w:val="0"/>
+          <w:numId w:val="23"/>
+        </w:numPr>
+        <w:rPr>
+          <w:rFonts w:ascii="Times New Roman" w:hAnsi="Times New Roman" w:cs="Times New Roman"/>
+          <w:noProof/>
+          <w:sz w:val="24"/>
+          <w:szCs w:val="24"/>
+        </w:rPr>
+      </w:pPr>
+      <w:r>
+        <w:rPr>
+          <w:rFonts w:ascii="Times New Roman" w:hAnsi="Times New Roman" w:cs="Times New Roman"/>
+          <w:noProof/>
+          <w:sz w:val="24"/>
+          <w:szCs w:val="24"/>
+        </w:rPr>
+        <w:t>Starting and ending point of the code</w:t>
+      </w:r>
+    </w:p>
+    <w:p>
+      <w:pPr>
+        <w:pStyle w:val="ListParagraph"/>
+        <w:numPr>
+          <w:ilvl w:val="0"/>
+          <w:numId w:val="23"/>
+        </w:numPr>
+        <w:rPr>
+          <w:rFonts w:cstheme="minorHAnsi"/>
+          <w:noProof/>
+          <w:sz w:val="32"/>
+          <w:szCs w:val="32"/>
+        </w:rPr>
+      </w:pPr>
+      <w:r>
+        <w:rPr>
+          <w:rFonts w:ascii="Times New Roman" w:hAnsi="Times New Roman" w:cs="Times New Roman"/>
+          <w:noProof/>
+          <w:sz w:val="24"/>
+          <w:szCs w:val="24"/>
+        </w:rPr>
+        <w:t>Placement of the images in the overall code</w:t>
+      </w:r>
+    </w:p>
+    <w:p>
+      <w:pPr>
+        <w:pStyle w:val="ListParagraph"/>
+        <w:rPr>
+          <w:rFonts w:cstheme="minorHAnsi"/>
+          <w:noProof/>
+          <w:sz w:val="32"/>
+          <w:szCs w:val="32"/>
+        </w:rPr>
+      </w:pPr>
+    </w:p>
+    <w:p>
+      <w:pPr>
+        <w:pStyle w:val="ListParagraph"/>
+        <w:jc w:val="center"/>
+        <w:rPr>
+          <w:rFonts w:cstheme="minorHAnsi"/>
+          <w:b/>
+          <w:sz w:val="32"/>
+          <w:szCs w:val="32"/>
+        </w:rPr>
+      </w:pPr>
+      <w:r>
+        <w:rPr>
+          <w:rFonts w:cstheme="minorHAnsi"/>
+          <w:b/>
+          <w:noProof/>
+          <w:sz w:val="32"/>
+          <w:szCs w:val="32"/>
+        </w:rPr>
+        <w:drawing>
+          <wp:inline distT="0" distB="0" distL="0" distR="0" wp14:anchorId="77E30A60" wp14:editId="6016D129">
+            <wp:extent cx="4632960" cy="2606040"/>
+            <wp:effectExtent l="0" t="0" r="0" b="3810"/>
+            <wp:docPr id="1" name="Picture 1"/>
+            <wp:cNvGraphicFramePr>
+              <a:graphicFrameLocks xmlns:a="http://schemas.openxmlformats.org/drawingml/2006/main" noChangeAspect="1"/>
+            </wp:cNvGraphicFramePr>
+            <a:graphic xmlns:a="http://schemas.openxmlformats.org/drawingml/2006/main">
+              <a:graphicData uri="http://schemas.openxmlformats.org/drawingml/2006/picture">
+                <pic:pic xmlns:pic="http://schemas.openxmlformats.org/drawingml/2006/picture">
+                  <pic:nvPicPr>
+                    <pic:cNvPr id="1" name="WhatsApp Image 2022-10-02 at 10.48.04 PM (2).jpeg"/>
+                    <pic:cNvPicPr/>
+                  </pic:nvPicPr>
+                  <pic:blipFill>
+                    <a:blip r:embed="rId13" cstate="print">
+                      <a:extLst>
+                        <a:ext uri="{28A0092B-C50C-407E-A947-70E740481C1C}">
+                          <a14:useLocalDpi xmlns:a14="http://schemas.microsoft.com/office/drawing/2010/main" val="0"/>
+                        </a:ext>
+                      </a:extLst>
+                    </a:blip>
+                    <a:stretch>
+                      <a:fillRect/>
+                    </a:stretch>
+                  </pic:blipFill>
+                  <pic:spPr>
+                    <a:xfrm>
+                      <a:off x="0" y="0"/>
+                      <a:ext cx="4659513" cy="2620976"/>
+                    </a:xfrm>
+                    <a:prstGeom prst="rect">
+                      <a:avLst/>
+                    </a:prstGeom>
+                  </pic:spPr>
+                </pic:pic>
+              </a:graphicData>
+            </a:graphic>
+          </wp:inline>
+        </w:drawing>
+      </w:r>
+    </w:p>
+    <w:p>
+      <w:pPr>
+        <w:pStyle w:val="ListParagraph"/>
+        <w:jc w:val="center"/>
+        <w:rPr>
+          <w:rFonts w:cstheme="minorHAnsi"/>
+          <w:b/>
+          <w:sz w:val="32"/>
+          <w:szCs w:val="32"/>
+        </w:rPr>
+      </w:pPr>
+      <w:r>
+        <w:rPr>
+          <w:rFonts w:cstheme="minorHAnsi"/>
+          <w:b/>
+          <w:noProof/>
+          <w:sz w:val="32"/>
+          <w:szCs w:val="32"/>
+        </w:rPr>
+        <w:lastRenderedPageBreak/>
+        <w:drawing>
+          <wp:inline distT="0" distB="0" distL="0" distR="0" wp14:anchorId="3BA15345" wp14:editId="300E168E">
+            <wp:extent cx="4655820" cy="2618899"/>
+            <wp:effectExtent l="0" t="0" r="0" b="0"/>
+            <wp:docPr id="2" name="Picture 2"/>
+            <wp:cNvGraphicFramePr>
+              <a:graphicFrameLocks xmlns:a="http://schemas.openxmlformats.org/drawingml/2006/main" noChangeAspect="1"/>
+            </wp:cNvGraphicFramePr>
+            <a:graphic xmlns:a="http://schemas.openxmlformats.org/drawingml/2006/main">
+              <a:graphicData uri="http://schemas.openxmlformats.org/drawingml/2006/picture">
+                <pic:pic xmlns:pic="http://schemas.openxmlformats.org/drawingml/2006/picture">
+                  <pic:nvPicPr>
+                    <pic:cNvPr id="2" name="WhatsApp Image 2022-10-02 at 10.48.04 PM (1).jpeg"/>
+                    <pic:cNvPicPr/>
+                  </pic:nvPicPr>
+                  <pic:blipFill>
+                    <a:blip r:embed="rId14" cstate="print">
+                      <a:extLst>
+                        <a:ext uri="{28A0092B-C50C-407E-A947-70E740481C1C}">
+                          <a14:useLocalDpi xmlns:a14="http://schemas.microsoft.com/office/drawing/2010/main" val="0"/>
+                        </a:ext>
+                      </a:extLst>
+                    </a:blip>
+                    <a:stretch>
+                      <a:fillRect/>
+                    </a:stretch>
+                  </pic:blipFill>
+                  <pic:spPr>
+                    <a:xfrm>
+                      <a:off x="0" y="0"/>
+                      <a:ext cx="4677672" cy="2631191"/>
+                    </a:xfrm>
+                    <a:prstGeom prst="rect">
+                      <a:avLst/>
+                    </a:prstGeom>
+                  </pic:spPr>
+                </pic:pic>
+              </a:graphicData>
+            </a:graphic>
+          </wp:inline>
+        </w:drawing>
+      </w:r>
+    </w:p>
+    <w:p>
+      <w:pPr>
+        <w:pStyle w:val="ListParagraph"/>
+        <w:jc w:val="center"/>
+        <w:rPr>
+          <w:rFonts w:cstheme="minorHAnsi"/>
+          <w:b/>
+          <w:sz w:val="32"/>
+          <w:szCs w:val="32"/>
+        </w:rPr>
+      </w:pPr>
+    </w:p>
+    <w:p>
+      <w:pPr>
+        <w:pStyle w:val="ListParagraph"/>
+        <w:jc w:val="center"/>
+        <w:rPr>
+          <w:rFonts w:cstheme="minorHAnsi"/>
+          <w:b/>
+          <w:sz w:val="32"/>
+          <w:szCs w:val="32"/>
+        </w:rPr>
+      </w:pPr>
+      <w:r>
+        <w:rPr>
+          <w:rFonts w:cstheme="minorHAnsi"/>
+          <w:b/>
+          <w:noProof/>
+          <w:sz w:val="32"/>
+          <w:szCs w:val="32"/>
+        </w:rPr>
+        <w:drawing>
+          <wp:inline distT="0" distB="0" distL="0" distR="0" wp14:anchorId="3C3D15FF" wp14:editId="032EBC96">
+            <wp:extent cx="4579620" cy="2576036"/>
+            <wp:effectExtent l="0" t="0" r="0" b="0"/>
+            <wp:docPr id="3" name="Picture 3"/>
+            <wp:cNvGraphicFramePr>
+              <a:graphicFrameLocks xmlns:a="http://schemas.openxmlformats.org/drawingml/2006/main" noChangeAspect="1"/>
+            </wp:cNvGraphicFramePr>
+            <a:graphic xmlns:a="http://schemas.openxmlformats.org/drawingml/2006/main">
+              <a:graphicData uri="http://schemas.openxmlformats.org/drawingml/2006/picture">
+                <pic:pic xmlns:pic="http://schemas.openxmlformats.org/drawingml/2006/picture">
+                  <pic:nvPicPr>
+                    <pic:cNvPr id="3" name="WhatsApp Image 2022-10-02 at 10.48.04 PM.jpeg"/>
+                    <pic:cNvPicPr/>
+                  </pic:nvPicPr>
+                  <pic:blipFill>
+                    <a:blip r:embed="rId15" cstate="print">
+                      <a:extLst>
+                        <a:ext uri="{28A0092B-C50C-407E-A947-70E740481C1C}">
+                          <a14:useLocalDpi xmlns:a14="http://schemas.microsoft.com/office/drawing/2010/main" val="0"/>
+                        </a:ext>
+                      </a:extLst>
+                    </a:blip>
+                    <a:stretch>
+                      <a:fillRect/>
+                    </a:stretch>
+                  </pic:blipFill>
+                  <pic:spPr>
+                    <a:xfrm>
+                      <a:off x="0" y="0"/>
+                      <a:ext cx="4596555" cy="2585562"/>
+                    </a:xfrm>
+                    <a:prstGeom prst="rect">
+                      <a:avLst/>
+                    </a:prstGeom>
+                  </pic:spPr>
+                </pic:pic>
+              </a:graphicData>
+            </a:graphic>
+          </wp:inline>
+        </w:drawing>
+      </w:r>
+    </w:p>
+    <w:p>
+      <w:pPr>
+        <w:pStyle w:val="ListParagraph"/>
+        <w:rPr>
+          <w:rFonts w:ascii="Times New Roman" w:hAnsi="Times New Roman" w:cs="Times New Roman"/>
+          <w:sz w:val="24"/>
+          <w:szCs w:val="24"/>
+        </w:rPr>
+      </w:pPr>
     </w:p>
     <w:p>
       <w:pPr>
@@ -1460,18 +2382,490 @@
     </w:p>
     <w:p>
       <w:pPr>
+        <w:rPr>
+          <w:rFonts w:ascii="Times New Roman" w:hAnsi="Times New Roman" w:cs="Times New Roman"/>
+          <w:b/>
+          <w:sz w:val="24"/>
+          <w:szCs w:val="24"/>
+        </w:rPr>
+      </w:pPr>
+      <w:r>
+        <w:rPr>
+          <w:rFonts w:ascii="Times New Roman" w:hAnsi="Times New Roman" w:cs="Times New Roman"/>
+          <w:b/>
+          <w:sz w:val="24"/>
+          <w:szCs w:val="24"/>
+        </w:rPr>
+        <w:t>Rule # 1: Whitespaces &amp; Indentation</w:t>
+      </w:r>
+    </w:p>
+    <w:p>
+      <w:pPr>
+        <w:rPr>
+          <w:rFonts w:ascii="Times New Roman" w:hAnsi="Times New Roman" w:cs="Times New Roman"/>
+          <w:sz w:val="24"/>
+          <w:szCs w:val="24"/>
+        </w:rPr>
+      </w:pPr>
+      <w:r>
+        <w:rPr>
+          <w:rFonts w:ascii="Times New Roman" w:hAnsi="Times New Roman" w:cs="Times New Roman"/>
+          <w:sz w:val="24"/>
+          <w:szCs w:val="24"/>
+        </w:rPr>
+        <w:t>Checkstyle strictly enforces the whitespaces and indentation in the JAVA code. From the provided project we have interpreted that:</w:t>
+      </w:r>
+    </w:p>
+    <w:p>
+      <w:pPr>
+        <w:pStyle w:val="ListParagraph"/>
+        <w:numPr>
+          <w:ilvl w:val="0"/>
+          <w:numId w:val="22"/>
+        </w:numPr>
+        <w:rPr>
+          <w:rFonts w:ascii="Times New Roman" w:hAnsi="Times New Roman" w:cs="Times New Roman"/>
+          <w:sz w:val="24"/>
+          <w:szCs w:val="24"/>
+        </w:rPr>
+      </w:pPr>
+      <w:r>
+        <w:rPr>
+          <w:rFonts w:ascii="Times New Roman" w:hAnsi="Times New Roman" w:cs="Times New Roman"/>
+          <w:sz w:val="24"/>
+          <w:szCs w:val="24"/>
+        </w:rPr>
+        <w:t>There are several extra whitespaces left in the java code files.</w:t>
+      </w:r>
+    </w:p>
+    <w:p>
+      <w:pPr>
+        <w:pStyle w:val="ListParagraph"/>
+        <w:numPr>
+          <w:ilvl w:val="0"/>
+          <w:numId w:val="22"/>
+        </w:numPr>
+        <w:rPr>
+          <w:rFonts w:ascii="Times New Roman" w:hAnsi="Times New Roman" w:cs="Times New Roman"/>
+          <w:sz w:val="24"/>
+          <w:szCs w:val="24"/>
+        </w:rPr>
+      </w:pPr>
+      <w:r>
+        <w:rPr>
+          <w:rFonts w:ascii="Times New Roman" w:hAnsi="Times New Roman" w:cs="Times New Roman"/>
+          <w:sz w:val="24"/>
+          <w:szCs w:val="24"/>
+        </w:rPr>
+        <w:t>Before ending and starting of the brackets, extra or no space can be seen.</w:t>
+      </w:r>
+    </w:p>
+    <w:p>
+      <w:pPr>
+        <w:pStyle w:val="ListParagraph"/>
+        <w:numPr>
+          <w:ilvl w:val="0"/>
+          <w:numId w:val="22"/>
+        </w:numPr>
+        <w:rPr>
+          <w:rFonts w:ascii="Times New Roman" w:hAnsi="Times New Roman" w:cs="Times New Roman"/>
+          <w:sz w:val="24"/>
+          <w:szCs w:val="24"/>
+        </w:rPr>
+      </w:pPr>
+      <w:r>
+        <w:rPr>
+          <w:rFonts w:ascii="Times New Roman" w:hAnsi="Times New Roman" w:cs="Times New Roman"/>
+          <w:sz w:val="24"/>
+          <w:szCs w:val="24"/>
+        </w:rPr>
+        <w:t>There is no proper sequence followed in the java code files, which leads to the poor indentation.</w:t>
+      </w:r>
+    </w:p>
+    <w:p>
+      <w:pPr>
+        <w:pStyle w:val="ListParagraph"/>
+        <w:numPr>
+          <w:ilvl w:val="0"/>
+          <w:numId w:val="22"/>
+        </w:numPr>
+        <w:rPr>
+          <w:rFonts w:ascii="Times New Roman" w:hAnsi="Times New Roman" w:cs="Times New Roman"/>
+          <w:sz w:val="24"/>
+          <w:szCs w:val="24"/>
+        </w:rPr>
+      </w:pPr>
+      <w:r>
+        <w:rPr>
+          <w:rFonts w:ascii="Times New Roman" w:hAnsi="Times New Roman" w:cs="Times New Roman"/>
+          <w:sz w:val="24"/>
+          <w:szCs w:val="24"/>
+        </w:rPr>
+        <w:t>Every class should be indented properly so that the objects.</w:t>
+      </w:r>
+    </w:p>
+    <w:p>
+      <w:pPr>
+        <w:rPr>
+          <w:rFonts w:ascii="Times New Roman" w:hAnsi="Times New Roman" w:cs="Times New Roman"/>
+          <w:b/>
+          <w:sz w:val="24"/>
+          <w:szCs w:val="24"/>
+        </w:rPr>
+      </w:pPr>
+      <w:r>
+        <w:rPr>
+          <w:rFonts w:ascii="Times New Roman" w:hAnsi="Times New Roman" w:cs="Times New Roman"/>
+          <w:b/>
+          <w:sz w:val="24"/>
+          <w:szCs w:val="24"/>
+        </w:rPr>
+        <w:t>Rule # 2: Commenting</w:t>
+      </w:r>
+    </w:p>
+    <w:p>
+      <w:pPr>
+        <w:rPr>
+          <w:rFonts w:ascii="Times New Roman" w:hAnsi="Times New Roman" w:cs="Times New Roman"/>
+          <w:sz w:val="24"/>
+          <w:szCs w:val="24"/>
+        </w:rPr>
+      </w:pPr>
+      <w:r>
+        <w:rPr>
+          <w:rFonts w:ascii="Times New Roman" w:hAnsi="Times New Roman" w:cs="Times New Roman"/>
+          <w:sz w:val="24"/>
+          <w:szCs w:val="24"/>
+        </w:rPr>
+        <w:t>By applying the Checkstyle’s commenting rule, we have observed the following:</w:t>
+      </w:r>
+    </w:p>
+    <w:p>
+      <w:pPr>
+        <w:pStyle w:val="ListParagraph"/>
+        <w:numPr>
+          <w:ilvl w:val="0"/>
+          <w:numId w:val="23"/>
+        </w:numPr>
+        <w:rPr>
+          <w:rFonts w:ascii="Times New Roman" w:hAnsi="Times New Roman" w:cs="Times New Roman"/>
+          <w:b/>
+          <w:sz w:val="24"/>
+          <w:szCs w:val="24"/>
+        </w:rPr>
+      </w:pPr>
+      <w:r>
+        <w:rPr>
+          <w:rFonts w:ascii="Times New Roman" w:hAnsi="Times New Roman" w:cs="Times New Roman"/>
+          <w:color w:val="000000"/>
+          <w:sz w:val="24"/>
+          <w:szCs w:val="24"/>
+        </w:rPr>
+        <w:t>No Single line block comment is written within an empty code block.</w:t>
+      </w:r>
+    </w:p>
+    <w:p>
+      <w:pPr>
+        <w:pStyle w:val="ListParagraph"/>
+        <w:numPr>
+          <w:ilvl w:val="0"/>
+          <w:numId w:val="23"/>
+        </w:numPr>
+        <w:rPr>
+          <w:rFonts w:ascii="Times New Roman" w:hAnsi="Times New Roman" w:cs="Times New Roman"/>
+          <w:b/>
+          <w:sz w:val="24"/>
+          <w:szCs w:val="24"/>
+        </w:rPr>
+      </w:pPr>
+      <w:r>
+        <w:rPr>
+          <w:rFonts w:ascii="Times New Roman" w:hAnsi="Times New Roman" w:cs="Times New Roman"/>
+          <w:color w:val="000000"/>
+          <w:sz w:val="24"/>
+          <w:szCs w:val="24"/>
+        </w:rPr>
+        <w:t xml:space="preserve"> Checkstyle limits to clearly detect user intention of explanation target - above or below, if comment is placed at the end of the empty code block. </w:t>
+      </w:r>
+    </w:p>
+    <w:p>
+      <w:pPr>
+        <w:pStyle w:val="ListParagraph"/>
+        <w:numPr>
+          <w:ilvl w:val="0"/>
+          <w:numId w:val="23"/>
+        </w:numPr>
+        <w:rPr>
+          <w:rFonts w:ascii="Times New Roman" w:hAnsi="Times New Roman" w:cs="Times New Roman"/>
+          <w:b/>
+          <w:sz w:val="24"/>
+          <w:szCs w:val="24"/>
+        </w:rPr>
+      </w:pPr>
+      <w:r>
+        <w:rPr>
+          <w:rFonts w:ascii="Times New Roman" w:hAnsi="Times New Roman" w:cs="Times New Roman"/>
+          <w:sz w:val="24"/>
+          <w:szCs w:val="24"/>
+        </w:rPr>
+        <w:t>In the provided java files, the group of methods are not separated by single line comment border.</w:t>
+      </w:r>
+    </w:p>
+    <w:p>
+      <w:pPr>
+        <w:pStyle w:val="ListParagraph"/>
+        <w:rPr>
+          <w:rFonts w:ascii="Times New Roman" w:hAnsi="Times New Roman" w:cs="Times New Roman"/>
+          <w:sz w:val="24"/>
+          <w:szCs w:val="24"/>
+        </w:rPr>
+      </w:pPr>
+    </w:p>
+    <w:p>
+      <w:pPr>
+        <w:pStyle w:val="ListParagraph"/>
+        <w:jc w:val="center"/>
+        <w:rPr>
+          <w:rFonts w:ascii="Times New Roman" w:hAnsi="Times New Roman" w:cs="Times New Roman"/>
+          <w:b/>
+          <w:sz w:val="24"/>
+          <w:szCs w:val="24"/>
+        </w:rPr>
+      </w:pPr>
+      <w:r>
+        <w:rPr>
+          <w:rFonts w:ascii="Times New Roman" w:hAnsi="Times New Roman" w:cs="Times New Roman"/>
+          <w:b/>
+          <w:noProof/>
+          <w:sz w:val="24"/>
+          <w:szCs w:val="24"/>
+        </w:rPr>
+        <w:drawing>
+          <wp:inline distT="0" distB="0" distL="0" distR="0" wp14:anchorId="0FEAB257" wp14:editId="7DBCE3C4">
+            <wp:extent cx="4564380" cy="2567464"/>
+            <wp:effectExtent l="0" t="0" r="7620" b="4445"/>
+            <wp:docPr id="8" name="Picture 8"/>
+            <wp:cNvGraphicFramePr>
+              <a:graphicFrameLocks xmlns:a="http://schemas.openxmlformats.org/drawingml/2006/main" noChangeAspect="1"/>
+            </wp:cNvGraphicFramePr>
+            <a:graphic xmlns:a="http://schemas.openxmlformats.org/drawingml/2006/main">
+              <a:graphicData uri="http://schemas.openxmlformats.org/drawingml/2006/picture">
+                <pic:pic xmlns:pic="http://schemas.openxmlformats.org/drawingml/2006/picture">
+                  <pic:nvPicPr>
+                    <pic:cNvPr id="8" name="Checkstyle 1.png"/>
+                    <pic:cNvPicPr/>
+                  </pic:nvPicPr>
+                  <pic:blipFill>
+                    <a:blip r:embed="rId16" cstate="print">
+                      <a:extLst>
+                        <a:ext uri="{28A0092B-C50C-407E-A947-70E740481C1C}">
+                          <a14:useLocalDpi xmlns:a14="http://schemas.microsoft.com/office/drawing/2010/main" val="0"/>
+                        </a:ext>
+                      </a:extLst>
+                    </a:blip>
+                    <a:stretch>
+                      <a:fillRect/>
+                    </a:stretch>
+                  </pic:blipFill>
+                  <pic:spPr>
+                    <a:xfrm>
+                      <a:off x="0" y="0"/>
+                      <a:ext cx="4582758" cy="2577802"/>
+                    </a:xfrm>
+                    <a:prstGeom prst="rect">
+                      <a:avLst/>
+                    </a:prstGeom>
+                  </pic:spPr>
+                </pic:pic>
+              </a:graphicData>
+            </a:graphic>
+          </wp:inline>
+        </w:drawing>
+      </w:r>
+    </w:p>
+    <w:p>
+      <w:pPr>
+        <w:pStyle w:val="ListParagraph"/>
+        <w:jc w:val="center"/>
+        <w:rPr>
+          <w:rFonts w:ascii="Times New Roman" w:hAnsi="Times New Roman" w:cs="Times New Roman"/>
+          <w:b/>
+          <w:sz w:val="24"/>
+          <w:szCs w:val="24"/>
+        </w:rPr>
+      </w:pPr>
+    </w:p>
+    <w:p>
+      <w:pPr>
+        <w:pStyle w:val="ListParagraph"/>
+        <w:jc w:val="center"/>
+        <w:rPr>
+          <w:rFonts w:ascii="Times New Roman" w:hAnsi="Times New Roman" w:cs="Times New Roman"/>
+          <w:b/>
+          <w:sz w:val="24"/>
+          <w:szCs w:val="24"/>
+        </w:rPr>
+      </w:pPr>
+      <w:r>
+        <w:rPr>
+          <w:rFonts w:ascii="Times New Roman" w:hAnsi="Times New Roman" w:cs="Times New Roman"/>
+          <w:b/>
+          <w:noProof/>
+          <w:sz w:val="24"/>
+          <w:szCs w:val="24"/>
+        </w:rPr>
+        <w:lastRenderedPageBreak/>
+        <w:drawing>
+          <wp:inline distT="0" distB="0" distL="0" distR="0" wp14:anchorId="1B770A9A" wp14:editId="11C9448D">
+            <wp:extent cx="4572000" cy="2571750"/>
+            <wp:effectExtent l="0" t="0" r="0" b="0"/>
+            <wp:docPr id="9" name="Picture 9"/>
+            <wp:cNvGraphicFramePr>
+              <a:graphicFrameLocks xmlns:a="http://schemas.openxmlformats.org/drawingml/2006/main" noChangeAspect="1"/>
+            </wp:cNvGraphicFramePr>
+            <a:graphic xmlns:a="http://schemas.openxmlformats.org/drawingml/2006/main">
+              <a:graphicData uri="http://schemas.openxmlformats.org/drawingml/2006/picture">
+                <pic:pic xmlns:pic="http://schemas.openxmlformats.org/drawingml/2006/picture">
+                  <pic:nvPicPr>
+                    <pic:cNvPr id="9" name="Checkstyle 2.png"/>
+                    <pic:cNvPicPr/>
+                  </pic:nvPicPr>
+                  <pic:blipFill>
+                    <a:blip r:embed="rId17" cstate="print">
+                      <a:extLst>
+                        <a:ext uri="{28A0092B-C50C-407E-A947-70E740481C1C}">
+                          <a14:useLocalDpi xmlns:a14="http://schemas.microsoft.com/office/drawing/2010/main" val="0"/>
+                        </a:ext>
+                      </a:extLst>
+                    </a:blip>
+                    <a:stretch>
+                      <a:fillRect/>
+                    </a:stretch>
+                  </pic:blipFill>
+                  <pic:spPr>
+                    <a:xfrm>
+                      <a:off x="0" y="0"/>
+                      <a:ext cx="4587090" cy="2580238"/>
+                    </a:xfrm>
+                    <a:prstGeom prst="rect">
+                      <a:avLst/>
+                    </a:prstGeom>
+                  </pic:spPr>
+                </pic:pic>
+              </a:graphicData>
+            </a:graphic>
+          </wp:inline>
+        </w:drawing>
+      </w:r>
+    </w:p>
+    <w:p>
+      <w:pPr>
+        <w:pStyle w:val="ListParagraph"/>
+        <w:jc w:val="center"/>
+        <w:rPr>
+          <w:rFonts w:ascii="Times New Roman" w:hAnsi="Times New Roman" w:cs="Times New Roman"/>
+          <w:b/>
+          <w:sz w:val="24"/>
+          <w:szCs w:val="24"/>
+        </w:rPr>
+      </w:pPr>
+    </w:p>
+    <w:p>
+      <w:pPr>
+        <w:pStyle w:val="ListParagraph"/>
+        <w:jc w:val="center"/>
+        <w:rPr>
+          <w:rFonts w:ascii="Times New Roman" w:hAnsi="Times New Roman" w:cs="Times New Roman"/>
+          <w:b/>
+          <w:sz w:val="24"/>
+          <w:szCs w:val="24"/>
+        </w:rPr>
+      </w:pPr>
+      <w:r>
+        <w:rPr>
+          <w:rFonts w:ascii="Times New Roman" w:hAnsi="Times New Roman" w:cs="Times New Roman"/>
+          <w:b/>
+          <w:noProof/>
+          <w:sz w:val="24"/>
+          <w:szCs w:val="24"/>
+        </w:rPr>
+        <w:drawing>
+          <wp:inline distT="0" distB="0" distL="0" distR="0" wp14:anchorId="418B3AD5" wp14:editId="64D049A5">
+            <wp:extent cx="4617720" cy="2597468"/>
+            <wp:effectExtent l="0" t="0" r="0" b="0"/>
+            <wp:docPr id="10" name="Picture 10"/>
+            <wp:cNvGraphicFramePr>
+              <a:graphicFrameLocks xmlns:a="http://schemas.openxmlformats.org/drawingml/2006/main" noChangeAspect="1"/>
+            </wp:cNvGraphicFramePr>
+            <a:graphic xmlns:a="http://schemas.openxmlformats.org/drawingml/2006/main">
+              <a:graphicData uri="http://schemas.openxmlformats.org/drawingml/2006/picture">
+                <pic:pic xmlns:pic="http://schemas.openxmlformats.org/drawingml/2006/picture">
+                  <pic:nvPicPr>
+                    <pic:cNvPr id="10" name="Checkstyle 3.png"/>
+                    <pic:cNvPicPr/>
+                  </pic:nvPicPr>
+                  <pic:blipFill>
+                    <a:blip r:embed="rId18" cstate="print">
+                      <a:extLst>
+                        <a:ext uri="{28A0092B-C50C-407E-A947-70E740481C1C}">
+                          <a14:useLocalDpi xmlns:a14="http://schemas.microsoft.com/office/drawing/2010/main" val="0"/>
+                        </a:ext>
+                      </a:extLst>
+                    </a:blip>
+                    <a:stretch>
+                      <a:fillRect/>
+                    </a:stretch>
+                  </pic:blipFill>
+                  <pic:spPr>
+                    <a:xfrm>
+                      <a:off x="0" y="0"/>
+                      <a:ext cx="4627655" cy="2603057"/>
+                    </a:xfrm>
+                    <a:prstGeom prst="rect">
+                      <a:avLst/>
+                    </a:prstGeom>
+                  </pic:spPr>
+                </pic:pic>
+              </a:graphicData>
+            </a:graphic>
+          </wp:inline>
+        </w:drawing>
+      </w:r>
+    </w:p>
+    <w:p>
+      <w:pPr>
+        <w:pStyle w:val="ListParagraph"/>
+        <w:pBdr>
+          <w:bottom w:val="single" w:sz="6" w:space="1" w:color="auto"/>
+        </w:pBdr>
+        <w:tabs>
+          <w:tab w:val="left" w:pos="6492"/>
+        </w:tabs>
+        <w:rPr>
+          <w:rFonts w:ascii="Times New Roman" w:hAnsi="Times New Roman" w:cs="Times New Roman"/>
+          <w:sz w:val="24"/>
+          <w:szCs w:val="24"/>
+        </w:rPr>
+      </w:pPr>
+      <w:r>
+        <w:rPr>
+          <w:rFonts w:ascii="Times New Roman" w:hAnsi="Times New Roman" w:cs="Times New Roman"/>
+          <w:sz w:val="24"/>
+          <w:szCs w:val="24"/>
+        </w:rPr>
+        <w:tab/>
+      </w:r>
+      <w:bookmarkStart w:id="0" w:name="_GoBack"/>
+      <w:bookmarkEnd w:id="0"/>
+    </w:p>
+    <w:p>
+      <w:pPr>
         <w:pStyle w:val="NormalWeb"/>
         <w:spacing w:before="0" w:beforeAutospacing="0" w:after="240" w:afterAutospacing="0"/>
       </w:pPr>
-      <w:r>
-        <w:rPr>
-          <w:color w:val="000000"/>
-        </w:rPr>
-        <w:t>A</w:t>
-      </w:r>
     </w:p>
     <w:sectPr>
-      <w:headerReference w:type="default" r:id="rId9"/>
+      <w:headerReference w:type="default" r:id="rId19"/>
       <w:pgSz w:w="12240" w:h="15840"/>
       <w:pgMar w:top="1440" w:right="1440" w:bottom="1440" w:left="1440" w:header="720" w:footer="720" w:gutter="0"/>
       <w:cols w:space="720"/>
@@ -1960,6 +3354,119 @@
     </w:lvl>
   </w:abstractNum>
   <w:abstractNum w:abstractNumId="4" w15:restartNumberingAfterBreak="0">
+    <w:nsid w:val="29846F81"/>
+    <w:multiLevelType w:val="hybridMultilevel"/>
+    <w:tmpl w:val="6ADE56D8"/>
+    <w:lvl w:ilvl="0" w:tplc="04090001">
+      <w:start w:val="1"/>
+      <w:numFmt w:val="bullet"/>
+      <w:lvlText w:val=""/>
+      <w:lvlJc w:val="left"/>
+      <w:pPr>
+        <w:ind w:left="720" w:hanging="360"/>
+      </w:pPr>
+      <w:rPr>
+        <w:rFonts w:ascii="Symbol" w:hAnsi="Symbol" w:hint="default"/>
+      </w:rPr>
+    </w:lvl>
+    <w:lvl w:ilvl="1" w:tplc="04090003" w:tentative="1">
+      <w:start w:val="1"/>
+      <w:numFmt w:val="bullet"/>
+      <w:lvlText w:val="o"/>
+      <w:lvlJc w:val="left"/>
+      <w:pPr>
+        <w:ind w:left="1440" w:hanging="360"/>
+      </w:pPr>
+      <w:rPr>
+        <w:rFonts w:ascii="Courier New" w:hAnsi="Courier New" w:cs="Courier New" w:hint="default"/>
+      </w:rPr>
+    </w:lvl>
+    <w:lvl w:ilvl="2" w:tplc="04090005" w:tentative="1">
+      <w:start w:val="1"/>
+      <w:numFmt w:val="bullet"/>
+      <w:lvlText w:val=""/>
+      <w:lvlJc w:val="left"/>
+      <w:pPr>
+        <w:ind w:left="2160" w:hanging="360"/>
+      </w:pPr>
+      <w:rPr>
+        <w:rFonts w:ascii="Wingdings" w:hAnsi="Wingdings" w:hint="default"/>
+      </w:rPr>
+    </w:lvl>
+    <w:lvl w:ilvl="3" w:tplc="04090001" w:tentative="1">
+      <w:start w:val="1"/>
+      <w:numFmt w:val="bullet"/>
+      <w:lvlText w:val=""/>
+      <w:lvlJc w:val="left"/>
+      <w:pPr>
+        <w:ind w:left="2880" w:hanging="360"/>
+      </w:pPr>
+      <w:rPr>
+        <w:rFonts w:ascii="Symbol" w:hAnsi="Symbol" w:hint="default"/>
+      </w:rPr>
+    </w:lvl>
+    <w:lvl w:ilvl="4" w:tplc="04090003" w:tentative="1">
+      <w:start w:val="1"/>
+      <w:numFmt w:val="bullet"/>
+      <w:lvlText w:val="o"/>
+      <w:lvlJc w:val="left"/>
+      <w:pPr>
+        <w:ind w:left="3600" w:hanging="360"/>
+      </w:pPr>
+      <w:rPr>
+        <w:rFonts w:ascii="Courier New" w:hAnsi="Courier New" w:cs="Courier New" w:hint="default"/>
+      </w:rPr>
+    </w:lvl>
+    <w:lvl w:ilvl="5" w:tplc="04090005" w:tentative="1">
+      <w:start w:val="1"/>
+      <w:numFmt w:val="bullet"/>
+      <w:lvlText w:val=""/>
+      <w:lvlJc w:val="left"/>
+      <w:pPr>
+        <w:ind w:left="4320" w:hanging="360"/>
+      </w:pPr>
+      <w:rPr>
+        <w:rFonts w:ascii="Wingdings" w:hAnsi="Wingdings" w:hint="default"/>
+      </w:rPr>
+    </w:lvl>
+    <w:lvl w:ilvl="6" w:tplc="04090001" w:tentative="1">
+      <w:start w:val="1"/>
+      <w:numFmt w:val="bullet"/>
+      <w:lvlText w:val=""/>
+      <w:lvlJc w:val="left"/>
+      <w:pPr>
+        <w:ind w:left="5040" w:hanging="360"/>
+      </w:pPr>
+      <w:rPr>
+        <w:rFonts w:ascii="Symbol" w:hAnsi="Symbol" w:hint="default"/>
+      </w:rPr>
+    </w:lvl>
+    <w:lvl w:ilvl="7" w:tplc="04090003" w:tentative="1">
+      <w:start w:val="1"/>
+      <w:numFmt w:val="bullet"/>
+      <w:lvlText w:val="o"/>
+      <w:lvlJc w:val="left"/>
+      <w:pPr>
+        <w:ind w:left="5760" w:hanging="360"/>
+      </w:pPr>
+      <w:rPr>
+        <w:rFonts w:ascii="Courier New" w:hAnsi="Courier New" w:cs="Courier New" w:hint="default"/>
+      </w:rPr>
+    </w:lvl>
+    <w:lvl w:ilvl="8" w:tplc="04090005" w:tentative="1">
+      <w:start w:val="1"/>
+      <w:numFmt w:val="bullet"/>
+      <w:lvlText w:val=""/>
+      <w:lvlJc w:val="left"/>
+      <w:pPr>
+        <w:ind w:left="6480" w:hanging="360"/>
+      </w:pPr>
+      <w:rPr>
+        <w:rFonts w:ascii="Wingdings" w:hAnsi="Wingdings" w:hint="default"/>
+      </w:rPr>
+    </w:lvl>
+  </w:abstractNum>
+  <w:abstractNum w:abstractNumId="5" w15:restartNumberingAfterBreak="0">
     <w:nsid w:val="2CE345AF"/>
     <w:multiLevelType w:val="hybridMultilevel"/>
     <w:tmpl w:val="2546520A"/>
@@ -2072,7 +3579,7 @@
       </w:rPr>
     </w:lvl>
   </w:abstractNum>
-  <w:abstractNum w:abstractNumId="5" w15:restartNumberingAfterBreak="0">
+  <w:abstractNum w:abstractNumId="6" w15:restartNumberingAfterBreak="0">
     <w:nsid w:val="387F24E7"/>
     <w:multiLevelType w:val="hybridMultilevel"/>
     <w:tmpl w:val="DA8814B0"/>
@@ -2187,7 +3694,7 @@
       </w:rPr>
     </w:lvl>
   </w:abstractNum>
-  <w:abstractNum w:abstractNumId="6" w15:restartNumberingAfterBreak="0">
+  <w:abstractNum w:abstractNumId="7" w15:restartNumberingAfterBreak="0">
     <w:nsid w:val="39FA771C"/>
     <w:multiLevelType w:val="multilevel"/>
     <w:tmpl w:val="A1744872"/>
@@ -2302,7 +3809,7 @@
       </w:rPr>
     </w:lvl>
   </w:abstractNum>
-  <w:abstractNum w:abstractNumId="7" w15:restartNumberingAfterBreak="0">
+  <w:abstractNum w:abstractNumId="8" w15:restartNumberingAfterBreak="0">
     <w:nsid w:val="419E798D"/>
     <w:multiLevelType w:val="hybridMultilevel"/>
     <w:tmpl w:val="017E98DE"/>
@@ -2415,7 +3922,7 @@
       </w:rPr>
     </w:lvl>
   </w:abstractNum>
-  <w:abstractNum w:abstractNumId="8" w15:restartNumberingAfterBreak="0">
+  <w:abstractNum w:abstractNumId="9" w15:restartNumberingAfterBreak="0">
     <w:nsid w:val="42452365"/>
     <w:multiLevelType w:val="hybridMultilevel"/>
     <w:tmpl w:val="181420CC"/>
@@ -2530,7 +4037,7 @@
       </w:rPr>
     </w:lvl>
   </w:abstractNum>
-  <w:abstractNum w:abstractNumId="9" w15:restartNumberingAfterBreak="0">
+  <w:abstractNum w:abstractNumId="10" w15:restartNumberingAfterBreak="0">
     <w:nsid w:val="46852B7A"/>
     <w:multiLevelType w:val="hybridMultilevel"/>
     <w:tmpl w:val="6074A04E"/>
@@ -2643,7 +4150,7 @@
       </w:rPr>
     </w:lvl>
   </w:abstractNum>
-  <w:abstractNum w:abstractNumId="10" w15:restartNumberingAfterBreak="0">
+  <w:abstractNum w:abstractNumId="11" w15:restartNumberingAfterBreak="0">
     <w:nsid w:val="4F1E6E1F"/>
     <w:multiLevelType w:val="hybridMultilevel"/>
     <w:tmpl w:val="B77A51C8"/>
@@ -2756,7 +4263,7 @@
       </w:rPr>
     </w:lvl>
   </w:abstractNum>
-  <w:abstractNum w:abstractNumId="11" w15:restartNumberingAfterBreak="0">
+  <w:abstractNum w:abstractNumId="12" w15:restartNumberingAfterBreak="0">
     <w:nsid w:val="52221DA8"/>
     <w:multiLevelType w:val="hybridMultilevel"/>
     <w:tmpl w:val="D84A231C"/>
@@ -2869,7 +4376,120 @@
       </w:rPr>
     </w:lvl>
   </w:abstractNum>
-  <w:abstractNum w:abstractNumId="12" w15:restartNumberingAfterBreak="0">
+  <w:abstractNum w:abstractNumId="13" w15:restartNumberingAfterBreak="0">
+    <w:nsid w:val="53F069BC"/>
+    <w:multiLevelType w:val="hybridMultilevel"/>
+    <w:tmpl w:val="2D50E0BC"/>
+    <w:lvl w:ilvl="0" w:tplc="04090001">
+      <w:start w:val="1"/>
+      <w:numFmt w:val="bullet"/>
+      <w:lvlText w:val=""/>
+      <w:lvlJc w:val="left"/>
+      <w:pPr>
+        <w:ind w:left="720" w:hanging="360"/>
+      </w:pPr>
+      <w:rPr>
+        <w:rFonts w:ascii="Symbol" w:hAnsi="Symbol" w:hint="default"/>
+      </w:rPr>
+    </w:lvl>
+    <w:lvl w:ilvl="1" w:tplc="04090003" w:tentative="1">
+      <w:start w:val="1"/>
+      <w:numFmt w:val="bullet"/>
+      <w:lvlText w:val="o"/>
+      <w:lvlJc w:val="left"/>
+      <w:pPr>
+        <w:ind w:left="1440" w:hanging="360"/>
+      </w:pPr>
+      <w:rPr>
+        <w:rFonts w:ascii="Courier New" w:hAnsi="Courier New" w:cs="Courier New" w:hint="default"/>
+      </w:rPr>
+    </w:lvl>
+    <w:lvl w:ilvl="2" w:tplc="04090005" w:tentative="1">
+      <w:start w:val="1"/>
+      <w:numFmt w:val="bullet"/>
+      <w:lvlText w:val=""/>
+      <w:lvlJc w:val="left"/>
+      <w:pPr>
+        <w:ind w:left="2160" w:hanging="360"/>
+      </w:pPr>
+      <w:rPr>
+        <w:rFonts w:ascii="Wingdings" w:hAnsi="Wingdings" w:hint="default"/>
+      </w:rPr>
+    </w:lvl>
+    <w:lvl w:ilvl="3" w:tplc="04090001" w:tentative="1">
+      <w:start w:val="1"/>
+      <w:numFmt w:val="bullet"/>
+      <w:lvlText w:val=""/>
+      <w:lvlJc w:val="left"/>
+      <w:pPr>
+        <w:ind w:left="2880" w:hanging="360"/>
+      </w:pPr>
+      <w:rPr>
+        <w:rFonts w:ascii="Symbol" w:hAnsi="Symbol" w:hint="default"/>
+      </w:rPr>
+    </w:lvl>
+    <w:lvl w:ilvl="4" w:tplc="04090003" w:tentative="1">
+      <w:start w:val="1"/>
+      <w:numFmt w:val="bullet"/>
+      <w:lvlText w:val="o"/>
+      <w:lvlJc w:val="left"/>
+      <w:pPr>
+        <w:ind w:left="3600" w:hanging="360"/>
+      </w:pPr>
+      <w:rPr>
+        <w:rFonts w:ascii="Courier New" w:hAnsi="Courier New" w:cs="Courier New" w:hint="default"/>
+      </w:rPr>
+    </w:lvl>
+    <w:lvl w:ilvl="5" w:tplc="04090005" w:tentative="1">
+      <w:start w:val="1"/>
+      <w:numFmt w:val="bullet"/>
+      <w:lvlText w:val=""/>
+      <w:lvlJc w:val="left"/>
+      <w:pPr>
+        <w:ind w:left="4320" w:hanging="360"/>
+      </w:pPr>
+      <w:rPr>
+        <w:rFonts w:ascii="Wingdings" w:hAnsi="Wingdings" w:hint="default"/>
+      </w:rPr>
+    </w:lvl>
+    <w:lvl w:ilvl="6" w:tplc="04090001" w:tentative="1">
+      <w:start w:val="1"/>
+      <w:numFmt w:val="bullet"/>
+      <w:lvlText w:val=""/>
+      <w:lvlJc w:val="left"/>
+      <w:pPr>
+        <w:ind w:left="5040" w:hanging="360"/>
+      </w:pPr>
+      <w:rPr>
+        <w:rFonts w:ascii="Symbol" w:hAnsi="Symbol" w:hint="default"/>
+      </w:rPr>
+    </w:lvl>
+    <w:lvl w:ilvl="7" w:tplc="04090003" w:tentative="1">
+      <w:start w:val="1"/>
+      <w:numFmt w:val="bullet"/>
+      <w:lvlText w:val="o"/>
+      <w:lvlJc w:val="left"/>
+      <w:pPr>
+        <w:ind w:left="5760" w:hanging="360"/>
+      </w:pPr>
+      <w:rPr>
+        <w:rFonts w:ascii="Courier New" w:hAnsi="Courier New" w:cs="Courier New" w:hint="default"/>
+      </w:rPr>
+    </w:lvl>
+    <w:lvl w:ilvl="8" w:tplc="04090005" w:tentative="1">
+      <w:start w:val="1"/>
+      <w:numFmt w:val="bullet"/>
+      <w:lvlText w:val=""/>
+      <w:lvlJc w:val="left"/>
+      <w:pPr>
+        <w:ind w:left="6480" w:hanging="360"/>
+      </w:pPr>
+      <w:rPr>
+        <w:rFonts w:ascii="Wingdings" w:hAnsi="Wingdings" w:hint="default"/>
+      </w:rPr>
+    </w:lvl>
+  </w:abstractNum>
+  <w:abstractNum w:abstractNumId="14" w15:restartNumberingAfterBreak="0">
     <w:nsid w:val="5E4C5D11"/>
     <w:multiLevelType w:val="hybridMultilevel"/>
     <w:tmpl w:val="8DD8442A"/>
@@ -2961,7 +4581,7 @@
       </w:pPr>
     </w:lvl>
   </w:abstractNum>
-  <w:abstractNum w:abstractNumId="13" w15:restartNumberingAfterBreak="0">
+  <w:abstractNum w:abstractNumId="15" w15:restartNumberingAfterBreak="0">
     <w:nsid w:val="625947C1"/>
     <w:multiLevelType w:val="multilevel"/>
     <w:tmpl w:val="03FC263C"/>
@@ -3111,7 +4731,7 @@
       </w:rPr>
     </w:lvl>
   </w:abstractNum>
-  <w:abstractNum w:abstractNumId="14" w15:restartNumberingAfterBreak="0">
+  <w:abstractNum w:abstractNumId="16" w15:restartNumberingAfterBreak="0">
     <w:nsid w:val="6452678C"/>
     <w:multiLevelType w:val="hybridMultilevel"/>
     <w:tmpl w:val="9A04289A"/>
@@ -3226,10 +4846,10 @@
       </w:rPr>
     </w:lvl>
   </w:abstractNum>
-  <w:abstractNum w:abstractNumId="15" w15:restartNumberingAfterBreak="0">
+  <w:abstractNum w:abstractNumId="17" w15:restartNumberingAfterBreak="0">
     <w:nsid w:val="68AA1DA7"/>
     <w:multiLevelType w:val="hybridMultilevel"/>
-    <w:tmpl w:val="91249B98"/>
+    <w:tmpl w:val="9E746EC2"/>
     <w:lvl w:ilvl="0" w:tplc="04090001">
       <w:start w:val="1"/>
       <w:numFmt w:val="bullet"/>
@@ -3339,7 +4959,7 @@
       </w:rPr>
     </w:lvl>
   </w:abstractNum>
-  <w:abstractNum w:abstractNumId="16" w15:restartNumberingAfterBreak="0">
+  <w:abstractNum w:abstractNumId="18" w15:restartNumberingAfterBreak="0">
     <w:nsid w:val="71855375"/>
     <w:multiLevelType w:val="hybridMultilevel"/>
     <w:tmpl w:val="A18E4F9A"/>
@@ -3428,7 +5048,7 @@
       </w:pPr>
     </w:lvl>
   </w:abstractNum>
-  <w:abstractNum w:abstractNumId="17" w15:restartNumberingAfterBreak="0">
+  <w:abstractNum w:abstractNumId="19" w15:restartNumberingAfterBreak="0">
     <w:nsid w:val="754528E7"/>
     <w:multiLevelType w:val="hybridMultilevel"/>
     <w:tmpl w:val="315C1790"/>
@@ -3543,7 +5163,7 @@
       </w:rPr>
     </w:lvl>
   </w:abstractNum>
-  <w:abstractNum w:abstractNumId="18" w15:restartNumberingAfterBreak="0">
+  <w:abstractNum w:abstractNumId="20" w15:restartNumberingAfterBreak="0">
     <w:nsid w:val="76847F66"/>
     <w:multiLevelType w:val="hybridMultilevel"/>
     <w:tmpl w:val="9D86A9C6"/>
@@ -3632,7 +5252,7 @@
       </w:pPr>
     </w:lvl>
   </w:abstractNum>
-  <w:abstractNum w:abstractNumId="19" w15:restartNumberingAfterBreak="0">
+  <w:abstractNum w:abstractNumId="21" w15:restartNumberingAfterBreak="0">
     <w:nsid w:val="784832F5"/>
     <w:multiLevelType w:val="hybridMultilevel"/>
     <w:tmpl w:val="8DD8442A"/>
@@ -3724,7 +5344,7 @@
       </w:pPr>
     </w:lvl>
   </w:abstractNum>
-  <w:abstractNum w:abstractNumId="20" w15:restartNumberingAfterBreak="0">
+  <w:abstractNum w:abstractNumId="22" w15:restartNumberingAfterBreak="0">
     <w:nsid w:val="7B0C46AF"/>
     <w:multiLevelType w:val="hybridMultilevel"/>
     <w:tmpl w:val="E05CAA32"/>
@@ -3840,7 +5460,7 @@
     </w:lvl>
   </w:abstractNum>
   <w:num w:numId="1">
-    <w:abstractNumId w:val="18"/>
+    <w:abstractNumId w:val="20"/>
   </w:num>
   <w:num w:numId="2">
     <w:abstractNumId w:val="1"/>
@@ -3852,13 +5472,13 @@
     <w:abstractNumId w:val="2"/>
   </w:num>
   <w:num w:numId="5">
+    <w:abstractNumId w:val="12"/>
+  </w:num>
+  <w:num w:numId="6">
     <w:abstractNumId w:val="11"/>
   </w:num>
-  <w:num w:numId="6">
-    <w:abstractNumId w:val="10"/>
-  </w:num>
   <w:num w:numId="7">
-    <w:abstractNumId w:val="4"/>
+    <w:abstractNumId w:val="5"/>
   </w:num>
   <w:num w:numId="8">
     <w:abstractNumId w:val="0"/>
@@ -3891,43 +5511,49 @@
     </w:lvlOverride>
   </w:num>
   <w:num w:numId="9">
-    <w:abstractNumId w:val="20"/>
+    <w:abstractNumId w:val="22"/>
   </w:num>
   <w:num w:numId="10">
+    <w:abstractNumId w:val="19"/>
+  </w:num>
+  <w:num w:numId="11">
+    <w:abstractNumId w:val="15"/>
+  </w:num>
+  <w:num w:numId="12">
+    <w:abstractNumId w:val="16"/>
+  </w:num>
+  <w:num w:numId="13">
+    <w:abstractNumId w:val="9"/>
+  </w:num>
+  <w:num w:numId="14">
+    <w:abstractNumId w:val="6"/>
+  </w:num>
+  <w:num w:numId="15">
+    <w:abstractNumId w:val="7"/>
+  </w:num>
+  <w:num w:numId="16">
+    <w:abstractNumId w:val="18"/>
+  </w:num>
+  <w:num w:numId="17">
+    <w:abstractNumId w:val="21"/>
+  </w:num>
+  <w:num w:numId="18">
+    <w:abstractNumId w:val="8"/>
+  </w:num>
+  <w:num w:numId="19">
+    <w:abstractNumId w:val="10"/>
+  </w:num>
+  <w:num w:numId="20">
     <w:abstractNumId w:val="17"/>
   </w:num>
-  <w:num w:numId="11">
+  <w:num w:numId="21">
+    <w:abstractNumId w:val="14"/>
+  </w:num>
+  <w:num w:numId="22">
     <w:abstractNumId w:val="13"/>
   </w:num>
-  <w:num w:numId="12">
-    <w:abstractNumId w:val="14"/>
-  </w:num>
-  <w:num w:numId="13">
-    <w:abstractNumId w:val="8"/>
-  </w:num>
-  <w:num w:numId="14">
-    <w:abstractNumId w:val="5"/>
-  </w:num>
-  <w:num w:numId="15">
-    <w:abstractNumId w:val="6"/>
-  </w:num>
-  <w:num w:numId="16">
-    <w:abstractNumId w:val="16"/>
-  </w:num>
-  <w:num w:numId="17">
-    <w:abstractNumId w:val="19"/>
-  </w:num>
-  <w:num w:numId="18">
-    <w:abstractNumId w:val="7"/>
-  </w:num>
-  <w:num w:numId="19">
-    <w:abstractNumId w:val="9"/>
-  </w:num>
-  <w:num w:numId="20">
-    <w:abstractNumId w:val="15"/>
-  </w:num>
-  <w:num w:numId="21">
-    <w:abstractNumId w:val="12"/>
+  <w:num w:numId="23">
+    <w:abstractNumId w:val="4"/>
   </w:num>
 </w:numbering>
 </file>
@@ -5113,7 +6739,7 @@
 </file>
 
 <file path=customXml/itemProps1.xml><?xml version="1.0" encoding="utf-8"?>
-<ds:datastoreItem xmlns:ds="http://schemas.openxmlformats.org/officeDocument/2006/customXml" ds:itemID="{E2910063-371E-4FA2-BAE9-16A3D4EA462B}">
+<ds:datastoreItem xmlns:ds="http://schemas.openxmlformats.org/officeDocument/2006/customXml" ds:itemID="{D2980946-E71F-4279-B154-3778E853F78E}">
   <ds:schemaRefs>
     <ds:schemaRef ds:uri="http://schemas.openxmlformats.org/officeDocument/2006/bibliography"/>
   </ds:schemaRefs>

</xml_diff>